<commit_message>
Updated data model and new templates
</commit_message>
<xml_diff>
--- a/arch_description/templates/procreport.docx
+++ b/arch_description/templates/procreport.docx
@@ -2,12 +2,14 @@
 <file path=word/document.xml><?xml version="1.0" encoding="utf-8"?>
 <w:document xmlns:wpc="http://schemas.microsoft.com/office/word/2010/wordprocessingCanvas" xmlns:mc="http://schemas.openxmlformats.org/markup-compatibility/2006" xmlns:o="urn:schemas-microsoft-com:office:office" xmlns:r="http://schemas.openxmlformats.org/officeDocument/2006/relationships" xmlns:m="http://schemas.openxmlformats.org/officeDocument/2006/math" xmlns:v="urn:schemas-microsoft-com:vml" xmlns:wp14="http://schemas.microsoft.com/office/word/2010/wordprocessingDrawing" xmlns:wp="http://schemas.openxmlformats.org/drawingml/2006/wordprocessingDrawing" xmlns:w10="urn:schemas-microsoft-com:office:word" xmlns:w="http://schemas.openxmlformats.org/wordprocessingml/2006/main" xmlns:w14="http://schemas.microsoft.com/office/word/2010/wordml" xmlns:wpg="http://schemas.microsoft.com/office/word/2010/wordprocessingGroup" xmlns:wpi="http://schemas.microsoft.com/office/word/2010/wordprocessingInk" xmlns:wne="http://schemas.microsoft.com/office/word/2006/wordml" xmlns:wps="http://schemas.microsoft.com/office/word/2010/wordprocessingShape" mc:Ignorable="w14 wp14">
   <w:body>
-    <w:p>
-      <w:bookmarkStart w:id="0" w:name="_GoBack"/>
-      <w:bookmarkEnd w:id="0"/>
-    </w:p>
+    <w:p/>
     <w:sectPr>
-      <w:headerReference w:type="default" r:id="rId8"/>
+      <w:headerReference w:type="even" r:id="rId8"/>
+      <w:headerReference w:type="default" r:id="rId9"/>
+      <w:footerReference w:type="even" r:id="rId10"/>
+      <w:footerReference w:type="default" r:id="rId11"/>
+      <w:headerReference w:type="first" r:id="rId12"/>
+      <w:footerReference w:type="first" r:id="rId13"/>
       <w:pgSz w:w="12240" w:h="15840"/>
       <w:pgMar w:top="1417" w:right="1417" w:bottom="1417" w:left="1417" w:header="720" w:footer="720" w:gutter="0"/>
       <w:cols w:space="720"/>
@@ -39,6 +41,36 @@
     </w:p>
   </w:endnote>
 </w:endnotes>
+</file>
+
+<file path=word/footer1.xml><?xml version="1.0" encoding="utf-8"?>
+<w:ftr xmlns:wpc="http://schemas.microsoft.com/office/word/2010/wordprocessingCanvas" xmlns:mc="http://schemas.openxmlformats.org/markup-compatibility/2006" xmlns:o="urn:schemas-microsoft-com:office:office" xmlns:r="http://schemas.openxmlformats.org/officeDocument/2006/relationships" xmlns:m="http://schemas.openxmlformats.org/officeDocument/2006/math" xmlns:v="urn:schemas-microsoft-com:vml" xmlns:wp14="http://schemas.microsoft.com/office/word/2010/wordprocessingDrawing" xmlns:wp="http://schemas.openxmlformats.org/drawingml/2006/wordprocessingDrawing" xmlns:w10="urn:schemas-microsoft-com:office:word" xmlns:w="http://schemas.openxmlformats.org/wordprocessingml/2006/main" xmlns:w14="http://schemas.microsoft.com/office/word/2010/wordml" xmlns:wpg="http://schemas.microsoft.com/office/word/2010/wordprocessingGroup" xmlns:wpi="http://schemas.microsoft.com/office/word/2010/wordprocessingInk" xmlns:wne="http://schemas.microsoft.com/office/word/2006/wordml" xmlns:wps="http://schemas.microsoft.com/office/word/2010/wordprocessingShape" mc:Ignorable="w14 wp14">
+  <w:p>
+    <w:pPr>
+      <w:pStyle w:val="Sidfot"/>
+    </w:pPr>
+  </w:p>
+</w:ftr>
+</file>
+
+<file path=word/footer2.xml><?xml version="1.0" encoding="utf-8"?>
+<w:ftr xmlns:wpc="http://schemas.microsoft.com/office/word/2010/wordprocessingCanvas" xmlns:mc="http://schemas.openxmlformats.org/markup-compatibility/2006" xmlns:o="urn:schemas-microsoft-com:office:office" xmlns:r="http://schemas.openxmlformats.org/officeDocument/2006/relationships" xmlns:m="http://schemas.openxmlformats.org/officeDocument/2006/math" xmlns:v="urn:schemas-microsoft-com:vml" xmlns:wp14="http://schemas.microsoft.com/office/word/2010/wordprocessingDrawing" xmlns:wp="http://schemas.openxmlformats.org/drawingml/2006/wordprocessingDrawing" xmlns:w10="urn:schemas-microsoft-com:office:word" xmlns:w="http://schemas.openxmlformats.org/wordprocessingml/2006/main" xmlns:w14="http://schemas.microsoft.com/office/word/2010/wordml" xmlns:wpg="http://schemas.microsoft.com/office/word/2010/wordprocessingGroup" xmlns:wpi="http://schemas.microsoft.com/office/word/2010/wordprocessingInk" xmlns:wne="http://schemas.microsoft.com/office/word/2006/wordml" xmlns:wps="http://schemas.microsoft.com/office/word/2010/wordprocessingShape" mc:Ignorable="w14 wp14">
+  <w:p>
+    <w:pPr>
+      <w:pStyle w:val="Sidfot"/>
+    </w:pPr>
+  </w:p>
+</w:ftr>
+</file>
+
+<file path=word/footer3.xml><?xml version="1.0" encoding="utf-8"?>
+<w:ftr xmlns:wpc="http://schemas.microsoft.com/office/word/2010/wordprocessingCanvas" xmlns:mc="http://schemas.openxmlformats.org/markup-compatibility/2006" xmlns:o="urn:schemas-microsoft-com:office:office" xmlns:r="http://schemas.openxmlformats.org/officeDocument/2006/relationships" xmlns:m="http://schemas.openxmlformats.org/officeDocument/2006/math" xmlns:v="urn:schemas-microsoft-com:vml" xmlns:wp14="http://schemas.microsoft.com/office/word/2010/wordprocessingDrawing" xmlns:wp="http://schemas.openxmlformats.org/drawingml/2006/wordprocessingDrawing" xmlns:w10="urn:schemas-microsoft-com:office:word" xmlns:w="http://schemas.openxmlformats.org/wordprocessingml/2006/main" xmlns:w14="http://schemas.microsoft.com/office/word/2010/wordml" xmlns:wpg="http://schemas.microsoft.com/office/word/2010/wordprocessingGroup" xmlns:wpi="http://schemas.microsoft.com/office/word/2010/wordprocessingInk" xmlns:wne="http://schemas.microsoft.com/office/word/2006/wordml" xmlns:wps="http://schemas.microsoft.com/office/word/2010/wordprocessingShape" mc:Ignorable="w14 wp14">
+  <w:p>
+    <w:pPr>
+      <w:pStyle w:val="Sidfot"/>
+    </w:pPr>
+  </w:p>
+</w:ftr>
 </file>
 
 <file path=word/footnotes.xml><?xml version="1.0" encoding="utf-8"?>
@@ -66,12 +98,24 @@
     <w:pPr>
       <w:pStyle w:val="Sidhuvud"/>
     </w:pPr>
+  </w:p>
+</w:hdr>
+</file>
+
+<file path=word/header2.xml><?xml version="1.0" encoding="utf-8"?>
+<w:hdr xmlns:wpc="http://schemas.microsoft.com/office/word/2010/wordprocessingCanvas" xmlns:mc="http://schemas.openxmlformats.org/markup-compatibility/2006" xmlns:o="urn:schemas-microsoft-com:office:office" xmlns:r="http://schemas.openxmlformats.org/officeDocument/2006/relationships" xmlns:m="http://schemas.openxmlformats.org/officeDocument/2006/math" xmlns:v="urn:schemas-microsoft-com:vml" xmlns:wp14="http://schemas.microsoft.com/office/word/2010/wordprocessingDrawing" xmlns:wp="http://schemas.openxmlformats.org/drawingml/2006/wordprocessingDrawing" xmlns:w10="urn:schemas-microsoft-com:office:word" xmlns:w="http://schemas.openxmlformats.org/wordprocessingml/2006/main" xmlns:w14="http://schemas.microsoft.com/office/word/2010/wordml" xmlns:wpg="http://schemas.microsoft.com/office/word/2010/wordprocessingGroup" xmlns:wpi="http://schemas.microsoft.com/office/word/2010/wordprocessingInk" xmlns:wne="http://schemas.microsoft.com/office/word/2006/wordml" xmlns:wps="http://schemas.microsoft.com/office/word/2010/wordprocessingShape" mc:Ignorable="w14 wp14">
+  <w:p>
+    <w:pPr>
+      <w:pStyle w:val="Sidhuvud"/>
+    </w:pPr>
     <w:r>
-      <w:t>BARRBERGA KOMMUN</w:t>
+      <w:t>UTBILDNINGSFÖRVALTNINGEN</w:t>
     </w:r>
     <w:r>
       <w:tab/>
     </w:r>
+    <w:bookmarkStart w:id="0" w:name="_GoBack"/>
+    <w:bookmarkEnd w:id="0"/>
     <w:r>
       <w:tab/>
     </w:r>
@@ -79,9 +123,25 @@
       <w:rPr>
         <w:b/>
       </w:rPr>
-      <w:t>ARKIVFÖRTECKNING</w:t>
+      <w:t>BEVARANDE</w:t>
+    </w:r>
+    <w:r>
+      <w:rPr>
+        <w:b/>
+      </w:rPr>
+      <w:t>FÖRTECKNING</w:t>
     </w:r>
   </w:p>
+  <w:p>
+    <w:pPr>
+      <w:pStyle w:val="Sidhuvud"/>
+    </w:pPr>
+  </w:p>
+</w:hdr>
+</file>
+
+<file path=word/header3.xml><?xml version="1.0" encoding="utf-8"?>
+<w:hdr xmlns:wpc="http://schemas.microsoft.com/office/word/2010/wordprocessingCanvas" xmlns:mc="http://schemas.openxmlformats.org/markup-compatibility/2006" xmlns:o="urn:schemas-microsoft-com:office:office" xmlns:r="http://schemas.openxmlformats.org/officeDocument/2006/relationships" xmlns:m="http://schemas.openxmlformats.org/officeDocument/2006/math" xmlns:v="urn:schemas-microsoft-com:vml" xmlns:wp14="http://schemas.microsoft.com/office/word/2010/wordprocessingDrawing" xmlns:wp="http://schemas.openxmlformats.org/drawingml/2006/wordprocessingDrawing" xmlns:w10="urn:schemas-microsoft-com:office:word" xmlns:w="http://schemas.openxmlformats.org/wordprocessingml/2006/main" xmlns:w14="http://schemas.microsoft.com/office/word/2010/wordml" xmlns:wpg="http://schemas.microsoft.com/office/word/2010/wordprocessingGroup" xmlns:wpi="http://schemas.microsoft.com/office/word/2010/wordprocessingInk" xmlns:wne="http://schemas.microsoft.com/office/word/2006/wordml" xmlns:wps="http://schemas.microsoft.com/office/word/2010/wordprocessingShape" mc:Ignorable="w14 wp14">
   <w:p>
     <w:pPr>
       <w:pStyle w:val="Sidhuvud"/>

</xml_diff>